<commit_message>
Finish Ch.26, Start Ch.27
</commit_message>
<xml_diff>
--- a/Chapter 26.docx
+++ b/Chapter 26.docx
@@ -666,13 +666,8 @@
       <w:r>
         <w:t xml:space="preserve"> </w:t>
       </w:r>
-      <w:proofErr w:type="gramStart"/>
-      <w:r>
-        <w:t>“</w:t>
-      </w:r>
-      <w:proofErr w:type="gramEnd"/>
-      <w:r>
-        <w:t>Tell me what?”</w:t>
+      <w:r>
+        <w:t>“Tell me what?”</w:t>
       </w:r>
     </w:p>
     <w:p>
@@ -716,21 +711,8 @@
       <w:r>
         <w:t xml:space="preserve"> </w:t>
       </w:r>
-      <w:proofErr w:type="gramStart"/>
-      <w:r>
-        <w:t>“</w:t>
-      </w:r>
-      <w:proofErr w:type="gramEnd"/>
-      <w:r>
-        <w:t>You split it</w:t>
-      </w:r>
-      <w:proofErr w:type="gramStart"/>
-      <w:r>
-        <w:t>.</w:t>
-      </w:r>
-      <w:proofErr w:type="gramEnd"/>
-      <w:r>
-        <w:t xml:space="preserve"> You’</w:t>
+      <w:r>
+        <w:t>“You split it. You’</w:t>
       </w:r>
       <w:r>
         <w:t xml:space="preserve">ve… </w:t>
@@ -758,13 +740,8 @@
       <w:r>
         <w:t xml:space="preserve"> </w:t>
       </w:r>
-      <w:proofErr w:type="gramStart"/>
-      <w:r>
-        <w:t>“</w:t>
-      </w:r>
-      <w:proofErr w:type="gramEnd"/>
-      <w:r>
-        <w:t>Very good, young one. Your father taught you well.”</w:t>
+      <w:r>
+        <w:t>“Very good, young one. Your father taught you well.”</w:t>
       </w:r>
     </w:p>
     <w:p>
@@ -1463,7 +1440,10 @@
       </w:pPr>
       <w:r>
         <w:lastRenderedPageBreak/>
-        <w:t>They were Everdeen’s.</w:t>
+        <w:t>They were Everdeen’s</w:t>
+      </w:r>
+      <w:r>
+        <w:t>.</w:t>
       </w:r>
     </w:p>
     <w:sectPr>
@@ -2079,6 +2059,7 @@
   <w:style w:type="character" w:default="1" w:styleId="DefaultParagraphFont">
     <w:name w:val="Default Paragraph Font"/>
     <w:uiPriority w:val="1"/>
+    <w:semiHidden/>
     <w:unhideWhenUsed/>
   </w:style>
   <w:style w:type="table" w:default="1" w:styleId="TableNormal">

</xml_diff>